<commit_message>
AIPROD- 146 Option for displaying boolean values as check boxes.
</commit_message>
<xml_diff>
--- a/ivyProjects/IvyAddons_tests/src/ch/ivyteam/ivy/addons/docfactory/template_person.docx
+++ b/ivyProjects/IvyAddons_tests/src/ch/ivyteam/ivy/addons/docfactory/template_person.docx
@@ -1,13 +1,14 @@
 
 <file path=word/document.xml><?xml version="1.0" encoding="utf-8"?>
-<w:document xmlns:wpc="http://schemas.microsoft.com/office/word/2010/wordprocessingCanvas" xmlns:mo="http://schemas.microsoft.com/office/mac/office/2008/main" xmlns:mc="http://schemas.openxmlformats.org/markup-compatibility/2006" xmlns:mv="urn:schemas-microsoft-com:mac:vml" xmlns:o="urn:schemas-microsoft-com:office:office" xmlns:r="http://schemas.openxmlformats.org/officeDocument/2006/relationships" xmlns:m="http://schemas.openxmlformats.org/officeDocument/2006/math" xmlns:v="urn:schemas-microsoft-com:vml" xmlns:wp14="http://schemas.microsoft.com/office/word/2010/wordprocessingDrawing" xmlns:wp="http://schemas.openxmlformats.org/drawingml/2006/wordprocessingDrawing" xmlns:w10="urn:schemas-microsoft-com:office:word" xmlns:w="http://schemas.openxmlformats.org/wordprocessingml/2006/main" xmlns:w14="http://schemas.microsoft.com/office/word/2010/wordml" xmlns:w15="http://schemas.microsoft.com/office/word/2012/wordml" xmlns:wpg="http://schemas.microsoft.com/office/word/2010/wordprocessingGroup" xmlns:wpi="http://schemas.microsoft.com/office/word/2010/wordprocessingInk" xmlns:wne="http://schemas.microsoft.com/office/word/2006/wordml" xmlns:wps="http://schemas.microsoft.com/office/word/2010/wordprocessingShape" mc:Ignorable="w14 w15 wp14">
+<w:document xmlns:wpc="http://schemas.microsoft.com/office/word/2010/wordprocessingCanvas" xmlns:cx="http://schemas.microsoft.com/office/drawing/2014/chartex" xmlns:cx1="http://schemas.microsoft.com/office/drawing/2015/9/8/chartex" xmlns:cx2="http://schemas.microsoft.com/office/drawing/2015/10/21/chartex" xmlns:cx3="http://schemas.microsoft.com/office/drawing/2016/5/9/chartex" xmlns:cx4="http://schemas.microsoft.com/office/drawing/2016/5/10/chartex" xmlns:cx5="http://schemas.microsoft.com/office/drawing/2016/5/11/chartex" xmlns:cx6="http://schemas.microsoft.com/office/drawing/2016/5/12/chartex" xmlns:cx7="http://schemas.microsoft.com/office/drawing/2016/5/13/chartex" xmlns:cx8="http://schemas.microsoft.com/office/drawing/2016/5/14/chartex" xmlns:mc="http://schemas.openxmlformats.org/markup-compatibility/2006" xmlns:aink="http://schemas.microsoft.com/office/drawing/2016/ink" xmlns:am3d="http://schemas.microsoft.com/office/drawing/2017/model3d" xmlns:o="urn:schemas-microsoft-com:office:office" xmlns:r="http://schemas.openxmlformats.org/officeDocument/2006/relationships" xmlns:m="http://schemas.openxmlformats.org/officeDocument/2006/math" xmlns:v="urn:schemas-microsoft-com:vml" xmlns:wp14="http://schemas.microsoft.com/office/word/2010/wordprocessingDrawing" xmlns:wp="http://schemas.openxmlformats.org/drawingml/2006/wordprocessingDrawing" xmlns:w10="urn:schemas-microsoft-com:office:word" xmlns:w="http://schemas.openxmlformats.org/wordprocessingml/2006/main" xmlns:w14="http://schemas.microsoft.com/office/word/2010/wordml" xmlns:w15="http://schemas.microsoft.com/office/word/2012/wordml" xmlns:w16cid="http://schemas.microsoft.com/office/word/2016/wordml/cid" xmlns:w16se="http://schemas.microsoft.com/office/word/2015/wordml/symex" xmlns:wpg="http://schemas.microsoft.com/office/word/2010/wordprocessingGroup" xmlns:wpi="http://schemas.microsoft.com/office/word/2010/wordprocessingInk" xmlns:wne="http://schemas.microsoft.com/office/word/2006/wordml" xmlns:wps="http://schemas.microsoft.com/office/word/2010/wordprocessingShape" mc:Ignorable="w14 w15 w16se w16cid wp14">
   <w:body>
     <w:p>
       <w:pPr>
         <w:rPr>
           <w:color w:val="000000" w:themeColor="text1"/>
-          <w:sz w:val="44"/>
-          <w:szCs w:val="44"/>
+          <w:sz w:val="28"/>
+          <w:szCs w:val="28"/>
+          <w:lang w:val="en-US"/>
           <w14:shadow w14:blurRad="38100" w14:dist="19050" w14:dir="2700000" w14:sx="100000" w14:sy="100000" w14:kx="0" w14:ky="0" w14:algn="tl">
             <w14:schemeClr w14:val="dk1">
               <w14:alpha w14:val="60000"/>
@@ -23,8 +24,8 @@
       <w:r>
         <w:rPr>
           <w:color w:val="000000" w:themeColor="text1"/>
-          <w:sz w:val="44"/>
-          <w:szCs w:val="44"/>
+          <w:sz w:val="28"/>
+          <w:szCs w:val="28"/>
           <w14:shadow w14:blurRad="38100" w14:dist="19050" w14:dir="2700000" w14:sx="100000" w14:sy="100000" w14:kx="0" w14:ky="0" w14:algn="tl">
             <w14:schemeClr w14:val="dk1">
               <w14:alpha w14:val="60000"/>
@@ -41,8 +42,9 @@
       <w:r>
         <w:rPr>
           <w:color w:val="000000" w:themeColor="text1"/>
-          <w:sz w:val="44"/>
-          <w:szCs w:val="44"/>
+          <w:sz w:val="28"/>
+          <w:szCs w:val="28"/>
+          <w:lang w:val="en-US"/>
           <w14:shadow w14:blurRad="38100" w14:dist="19050" w14:dir="2700000" w14:sx="100000" w14:sy="100000" w14:kx="0" w14:ky="0" w14:algn="tl">
             <w14:schemeClr w14:val="dk1">
               <w14:alpha w14:val="60000"/>
@@ -59,8 +61,8 @@
       <w:r>
         <w:rPr>
           <w:color w:val="000000" w:themeColor="text1"/>
-          <w:sz w:val="44"/>
-          <w:szCs w:val="44"/>
+          <w:sz w:val="28"/>
+          <w:szCs w:val="28"/>
           <w14:shadow w14:blurRad="38100" w14:dist="19050" w14:dir="2700000" w14:sx="100000" w14:sy="100000" w14:kx="0" w14:ky="0" w14:algn="tl">
             <w14:schemeClr w14:val="dk1">
               <w14:alpha w14:val="60000"/>
@@ -78,8 +80,9 @@
         <w:rPr>
           <w:noProof/>
           <w:color w:val="000000" w:themeColor="text1"/>
-          <w:sz w:val="44"/>
-          <w:szCs w:val="44"/>
+          <w:sz w:val="28"/>
+          <w:szCs w:val="28"/>
+          <w:lang w:val="en-US"/>
           <w14:shadow w14:blurRad="38100" w14:dist="19050" w14:dir="2700000" w14:sx="100000" w14:sy="100000" w14:kx="0" w14:ky="0" w14:algn="tl">
             <w14:schemeClr w14:val="dk1">
               <w14:alpha w14:val="60000"/>
@@ -96,8 +99,8 @@
       <w:r>
         <w:rPr>
           <w:color w:val="000000" w:themeColor="text1"/>
-          <w:sz w:val="44"/>
-          <w:szCs w:val="44"/>
+          <w:sz w:val="28"/>
+          <w:szCs w:val="28"/>
           <w14:shadow w14:blurRad="38100" w14:dist="19050" w14:dir="2700000" w14:sx="100000" w14:sy="100000" w14:kx="0" w14:ky="0" w14:algn="tl">
             <w14:schemeClr w14:val="dk1">
               <w14:alpha w14:val="60000"/>
@@ -116,8 +119,9 @@
       <w:pPr>
         <w:rPr>
           <w:color w:val="000000" w:themeColor="text1"/>
-          <w:sz w:val="44"/>
-          <w:szCs w:val="44"/>
+          <w:sz w:val="28"/>
+          <w:szCs w:val="28"/>
+          <w:lang w:val="en-US"/>
           <w14:shadow w14:blurRad="38100" w14:dist="19050" w14:dir="2700000" w14:sx="100000" w14:sy="100000" w14:kx="0" w14:ky="0" w14:algn="tl">
             <w14:schemeClr w14:val="dk1">
               <w14:alpha w14:val="60000"/>
@@ -133,8 +137,8 @@
       <w:r>
         <w:rPr>
           <w:color w:val="000000" w:themeColor="text1"/>
-          <w:sz w:val="44"/>
-          <w:szCs w:val="44"/>
+          <w:sz w:val="28"/>
+          <w:szCs w:val="28"/>
           <w14:shadow w14:blurRad="38100" w14:dist="19050" w14:dir="2700000" w14:sx="100000" w14:sy="100000" w14:kx="0" w14:ky="0" w14:algn="tl">
             <w14:schemeClr w14:val="dk1">
               <w14:alpha w14:val="60000"/>
@@ -151,8 +155,9 @@
       <w:r>
         <w:rPr>
           <w:color w:val="000000" w:themeColor="text1"/>
-          <w:sz w:val="44"/>
-          <w:szCs w:val="44"/>
+          <w:sz w:val="28"/>
+          <w:szCs w:val="28"/>
+          <w:lang w:val="en-US"/>
           <w14:shadow w14:blurRad="38100" w14:dist="19050" w14:dir="2700000" w14:sx="100000" w14:sy="100000" w14:kx="0" w14:ky="0" w14:algn="tl">
             <w14:schemeClr w14:val="dk1">
               <w14:alpha w14:val="60000"/>
@@ -169,8 +174,8 @@
       <w:r>
         <w:rPr>
           <w:color w:val="000000" w:themeColor="text1"/>
-          <w:sz w:val="44"/>
-          <w:szCs w:val="44"/>
+          <w:sz w:val="28"/>
+          <w:szCs w:val="28"/>
           <w14:shadow w14:blurRad="38100" w14:dist="19050" w14:dir="2700000" w14:sx="100000" w14:sy="100000" w14:kx="0" w14:ky="0" w14:algn="tl">
             <w14:schemeClr w14:val="dk1">
               <w14:alpha w14:val="60000"/>
@@ -188,8 +193,9 @@
         <w:rPr>
           <w:noProof/>
           <w:color w:val="000000" w:themeColor="text1"/>
-          <w:sz w:val="44"/>
-          <w:szCs w:val="44"/>
+          <w:sz w:val="28"/>
+          <w:szCs w:val="28"/>
+          <w:lang w:val="en-US"/>
           <w14:shadow w14:blurRad="38100" w14:dist="19050" w14:dir="2700000" w14:sx="100000" w14:sy="100000" w14:kx="0" w14:ky="0" w14:algn="tl">
             <w14:schemeClr w14:val="dk1">
               <w14:alpha w14:val="60000"/>
@@ -206,8 +212,8 @@
       <w:r>
         <w:rPr>
           <w:color w:val="000000" w:themeColor="text1"/>
-          <w:sz w:val="44"/>
-          <w:szCs w:val="44"/>
+          <w:sz w:val="28"/>
+          <w:szCs w:val="28"/>
           <w14:shadow w14:blurRad="38100" w14:dist="19050" w14:dir="2700000" w14:sx="100000" w14:sy="100000" w14:kx="0" w14:ky="0" w14:algn="tl">
             <w14:schemeClr w14:val="dk1">
               <w14:alpha w14:val="60000"/>
@@ -226,8 +232,9 @@
       <w:pPr>
         <w:rPr>
           <w:color w:val="000000" w:themeColor="text1"/>
-          <w:sz w:val="44"/>
-          <w:szCs w:val="44"/>
+          <w:sz w:val="28"/>
+          <w:szCs w:val="28"/>
+          <w:lang w:val="en-US"/>
           <w14:shadow w14:blurRad="38100" w14:dist="19050" w14:dir="2700000" w14:sx="100000" w14:sy="100000" w14:kx="0" w14:ky="0" w14:algn="tl">
             <w14:schemeClr w14:val="dk1">
               <w14:alpha w14:val="60000"/>
@@ -243,8 +250,8 @@
       <w:r>
         <w:rPr>
           <w:color w:val="000000" w:themeColor="text1"/>
-          <w:sz w:val="44"/>
-          <w:szCs w:val="44"/>
+          <w:sz w:val="28"/>
+          <w:szCs w:val="28"/>
           <w14:shadow w14:blurRad="38100" w14:dist="19050" w14:dir="2700000" w14:sx="100000" w14:sy="100000" w14:kx="0" w14:ky="0" w14:algn="tl">
             <w14:schemeClr w14:val="dk1">
               <w14:alpha w14:val="60000"/>
@@ -261,8 +268,9 @@
       <w:r>
         <w:rPr>
           <w:color w:val="000000" w:themeColor="text1"/>
-          <w:sz w:val="44"/>
-          <w:szCs w:val="44"/>
+          <w:sz w:val="28"/>
+          <w:szCs w:val="28"/>
+          <w:lang w:val="en-US"/>
           <w14:shadow w14:blurRad="38100" w14:dist="19050" w14:dir="2700000" w14:sx="100000" w14:sy="100000" w14:kx="0" w14:ky="0" w14:algn="tl">
             <w14:schemeClr w14:val="dk1">
               <w14:alpha w14:val="60000"/>
@@ -279,8 +287,8 @@
       <w:r>
         <w:rPr>
           <w:color w:val="000000" w:themeColor="text1"/>
-          <w:sz w:val="44"/>
-          <w:szCs w:val="44"/>
+          <w:sz w:val="28"/>
+          <w:szCs w:val="28"/>
           <w14:shadow w14:blurRad="38100" w14:dist="19050" w14:dir="2700000" w14:sx="100000" w14:sy="100000" w14:kx="0" w14:ky="0" w14:algn="tl">
             <w14:schemeClr w14:val="dk1">
               <w14:alpha w14:val="60000"/>
@@ -298,8 +306,9 @@
         <w:rPr>
           <w:noProof/>
           <w:color w:val="000000" w:themeColor="text1"/>
-          <w:sz w:val="44"/>
-          <w:szCs w:val="44"/>
+          <w:sz w:val="28"/>
+          <w:szCs w:val="28"/>
+          <w:lang w:val="en-US"/>
           <w14:shadow w14:blurRad="38100" w14:dist="19050" w14:dir="2700000" w14:sx="100000" w14:sy="100000" w14:kx="0" w14:ky="0" w14:algn="tl">
             <w14:schemeClr w14:val="dk1">
               <w14:alpha w14:val="60000"/>
@@ -316,8 +325,8 @@
       <w:r>
         <w:rPr>
           <w:color w:val="000000" w:themeColor="text1"/>
-          <w:sz w:val="44"/>
-          <w:szCs w:val="44"/>
+          <w:sz w:val="28"/>
+          <w:szCs w:val="28"/>
           <w14:shadow w14:blurRad="38100" w14:dist="19050" w14:dir="2700000" w14:sx="100000" w14:sy="100000" w14:kx="0" w14:ky="0" w14:algn="tl">
             <w14:schemeClr w14:val="dk1">
               <w14:alpha w14:val="60000"/>
@@ -336,8 +345,9 @@
       <w:pPr>
         <w:rPr>
           <w:color w:val="000000" w:themeColor="text1"/>
-          <w:sz w:val="44"/>
-          <w:szCs w:val="44"/>
+          <w:sz w:val="28"/>
+          <w:szCs w:val="28"/>
+          <w:lang w:val="en-US"/>
           <w14:shadow w14:blurRad="38100" w14:dist="19050" w14:dir="2700000" w14:sx="100000" w14:sy="100000" w14:kx="0" w14:ky="0" w14:algn="tl">
             <w14:schemeClr w14:val="dk1">
               <w14:alpha w14:val="60000"/>
@@ -353,26 +363,27 @@
       <w:r>
         <w:rPr>
           <w:color w:val="000000" w:themeColor="text1"/>
-          <w:sz w:val="44"/>
-          <w:szCs w:val="44"/>
-          <w14:shadow w14:blurRad="38100" w14:dist="19050" w14:dir="2700000" w14:sx="100000" w14:sy="100000" w14:kx="0" w14:ky="0" w14:algn="tl">
-            <w14:schemeClr w14:val="dk1">
-              <w14:alpha w14:val="60000"/>
-            </w14:schemeClr>
-          </w14:shadow>
-          <w14:textOutline w14:w="0" w14:cap="flat" w14:cmpd="sng" w14:algn="ctr">
-            <w14:noFill/>
-            <w14:prstDash w14:val="solid"/>
-            <w14:round/>
-          </w14:textOutline>
-        </w:rPr>
-        <w:t xml:space="preserve">id : </w:t>
-      </w:r>
-      <w:r>
-        <w:rPr>
-          <w:color w:val="000000" w:themeColor="text1"/>
-          <w:sz w:val="44"/>
-          <w:szCs w:val="44"/>
+          <w:sz w:val="28"/>
+          <w:szCs w:val="28"/>
+          <w:lang w:val="en-US"/>
+          <w14:shadow w14:blurRad="38100" w14:dist="19050" w14:dir="2700000" w14:sx="100000" w14:sy="100000" w14:kx="0" w14:ky="0" w14:algn="tl">
+            <w14:schemeClr w14:val="dk1">
+              <w14:alpha w14:val="60000"/>
+            </w14:schemeClr>
+          </w14:shadow>
+          <w14:textOutline w14:w="0" w14:cap="flat" w14:cmpd="sng" w14:algn="ctr">
+            <w14:noFill/>
+            <w14:prstDash w14:val="solid"/>
+            <w14:round/>
+          </w14:textOutline>
+        </w:rPr>
+        <w:t xml:space="preserve">id: </w:t>
+      </w:r>
+      <w:r>
+        <w:rPr>
+          <w:color w:val="000000" w:themeColor="text1"/>
+          <w:sz w:val="28"/>
+          <w:szCs w:val="28"/>
           <w14:shadow w14:blurRad="38100" w14:dist="19050" w14:dir="2700000" w14:sx="100000" w14:sy="100000" w14:kx="0" w14:ky="0" w14:algn="tl">
             <w14:schemeClr w14:val="dk1">
               <w14:alpha w14:val="60000"/>
@@ -389,8 +400,9 @@
       <w:r>
         <w:rPr>
           <w:color w:val="000000" w:themeColor="text1"/>
-          <w:sz w:val="44"/>
-          <w:szCs w:val="44"/>
+          <w:sz w:val="28"/>
+          <w:szCs w:val="28"/>
+          <w:lang w:val="en-US"/>
           <w14:shadow w14:blurRad="38100" w14:dist="19050" w14:dir="2700000" w14:sx="100000" w14:sy="100000" w14:kx="0" w14:ky="0" w14:algn="tl">
             <w14:schemeClr w14:val="dk1">
               <w14:alpha w14:val="60000"/>
@@ -407,8 +419,8 @@
       <w:r>
         <w:rPr>
           <w:color w:val="000000" w:themeColor="text1"/>
-          <w:sz w:val="44"/>
-          <w:szCs w:val="44"/>
+          <w:sz w:val="28"/>
+          <w:szCs w:val="28"/>
           <w14:shadow w14:blurRad="38100" w14:dist="19050" w14:dir="2700000" w14:sx="100000" w14:sy="100000" w14:kx="0" w14:ky="0" w14:algn="tl">
             <w14:schemeClr w14:val="dk1">
               <w14:alpha w14:val="60000"/>
@@ -426,8 +438,9 @@
         <w:rPr>
           <w:noProof/>
           <w:color w:val="000000" w:themeColor="text1"/>
-          <w:sz w:val="44"/>
-          <w:szCs w:val="44"/>
+          <w:sz w:val="28"/>
+          <w:szCs w:val="28"/>
+          <w:lang w:val="en-US"/>
           <w14:shadow w14:blurRad="38100" w14:dist="19050" w14:dir="2700000" w14:sx="100000" w14:sy="100000" w14:kx="0" w14:ky="0" w14:algn="tl">
             <w14:schemeClr w14:val="dk1">
               <w14:alpha w14:val="60000"/>
@@ -444,52 +457,18 @@
       <w:r>
         <w:rPr>
           <w:color w:val="000000" w:themeColor="text1"/>
-          <w:sz w:val="44"/>
-          <w:szCs w:val="44"/>
-          <w14:shadow w14:blurRad="38100" w14:dist="19050" w14:dir="2700000" w14:sx="100000" w14:sy="100000" w14:kx="0" w14:ky="0" w14:algn="tl">
-            <w14:schemeClr w14:val="dk1">
-              <w14:alpha w14:val="60000"/>
-            </w14:schemeClr>
-          </w14:shadow>
-          <w14:textOutline w14:w="0" w14:cap="flat" w14:cmpd="sng" w14:algn="ctr">
-            <w14:noFill/>
-            <w14:prstDash w14:val="solid"/>
-            <w14:round/>
-          </w14:textOutline>
-        </w:rPr>
-        <w:fldChar w:fldCharType="end"/>
-      </w:r>
-    </w:p>
-    <w:p/>
-    <w:p>
-      <w:pPr>
-        <w:pStyle w:val="Citationintense"/>
-      </w:pPr>
-      <w:proofErr w:type="spellStart"/>
-      <w:r>
-        <w:t>Address</w:t>
-      </w:r>
-      <w:proofErr w:type="spellEnd"/>
-    </w:p>
-    <w:p>
-      <w:r>
-        <w:fldChar w:fldCharType="begin"/>
-      </w:r>
-      <w:r>
-        <w:instrText xml:space="preserve"> MERGEFIELD person.address.street \* MERGEFORMAT </w:instrText>
-      </w:r>
-      <w:r>
-        <w:fldChar w:fldCharType="separate"/>
-      </w:r>
-      <w:r>
-        <w:rPr>
-          <w:noProof/>
-        </w:rPr>
-        <w:t>«person.address.street»</w:t>
-      </w:r>
-      <w:r>
-        <w:rPr>
-          <w:noProof/>
+          <w:sz w:val="28"/>
+          <w:szCs w:val="28"/>
+          <w14:shadow w14:blurRad="38100" w14:dist="19050" w14:dir="2700000" w14:sx="100000" w14:sy="100000" w14:kx="0" w14:ky="0" w14:algn="tl">
+            <w14:schemeClr w14:val="dk1">
+              <w14:alpha w14:val="60000"/>
+            </w14:schemeClr>
+          </w14:shadow>
+          <w14:textOutline w14:w="0" w14:cap="flat" w14:cmpd="sng" w14:algn="ctr">
+            <w14:noFill/>
+            <w14:prstDash w14:val="solid"/>
+            <w14:round/>
+          </w14:textOutline>
         </w:rPr>
         <w:fldChar w:fldCharType="end"/>
       </w:r>
@@ -497,44 +476,224 @@
     <w:p>
       <w:pPr>
         <w:rPr>
+          <w:color w:val="000000" w:themeColor="text1"/>
+          <w:sz w:val="28"/>
+          <w:szCs w:val="28"/>
+          <w:lang w:val="en-US"/>
+          <w14:shadow w14:blurRad="38100" w14:dist="19050" w14:dir="2700000" w14:sx="100000" w14:sy="100000" w14:kx="0" w14:ky="0" w14:algn="tl">
+            <w14:schemeClr w14:val="dk1">
+              <w14:alpha w14:val="60000"/>
+            </w14:schemeClr>
+          </w14:shadow>
+          <w14:textOutline w14:w="0" w14:cap="flat" w14:cmpd="sng" w14:algn="ctr">
+            <w14:noFill/>
+            <w14:prstDash w14:val="solid"/>
+            <w14:round/>
+          </w14:textOutline>
+        </w:rPr>
+      </w:pPr>
+      <w:r>
+        <w:rPr>
+          <w:color w:val="000000" w:themeColor="text1"/>
+          <w:sz w:val="28"/>
+          <w:szCs w:val="28"/>
+          <w:lang w:val="en-US"/>
+          <w14:shadow w14:blurRad="38100" w14:dist="19050" w14:dir="2700000" w14:sx="100000" w14:sy="100000" w14:kx="0" w14:ky="0" w14:algn="tl">
+            <w14:schemeClr w14:val="dk1">
+              <w14:alpha w14:val="60000"/>
+            </w14:schemeClr>
+          </w14:shadow>
+          <w14:textOutline w14:w="0" w14:cap="flat" w14:cmpd="sng" w14:algn="ctr">
+            <w14:noFill/>
+            <w14:prstDash w14:val="solid"/>
+            <w14:round/>
+          </w14:textOutline>
+        </w:rPr>
+        <w:t>Accept to be contacted</w:t>
+      </w:r>
+      <w:r>
+        <w:rPr>
+          <w:color w:val="000000" w:themeColor="text1"/>
+          <w:sz w:val="28"/>
+          <w:szCs w:val="28"/>
+          <w:lang w:val="en-US"/>
+          <w14:shadow w14:blurRad="38100" w14:dist="19050" w14:dir="2700000" w14:sx="100000" w14:sy="100000" w14:kx="0" w14:ky="0" w14:algn="tl">
+            <w14:schemeClr w14:val="dk1">
+              <w14:alpha w14:val="60000"/>
+            </w14:schemeClr>
+          </w14:shadow>
+          <w14:textOutline w14:w="0" w14:cap="flat" w14:cmpd="sng" w14:algn="ctr">
+            <w14:noFill/>
+            <w14:prstDash w14:val="solid"/>
+            <w14:round/>
+          </w14:textOutline>
+        </w:rPr>
+        <w:t xml:space="preserve"> </w:t>
+      </w:r>
+      <w:r>
+        <w:rPr>
+          <w:color w:val="000000" w:themeColor="text1"/>
+          <w:sz w:val="28"/>
+          <w:szCs w:val="28"/>
+          <w:lang w:val="en-US"/>
+          <w14:shadow w14:blurRad="38100" w14:dist="19050" w14:dir="2700000" w14:sx="100000" w14:sy="100000" w14:kx="0" w14:ky="0" w14:algn="tl">
+            <w14:schemeClr w14:val="dk1">
+              <w14:alpha w14:val="60000"/>
+            </w14:schemeClr>
+          </w14:shadow>
+          <w14:textOutline w14:w="0" w14:cap="flat" w14:cmpd="sng" w14:algn="ctr">
+            <w14:noFill/>
+            <w14:prstDash w14:val="solid"/>
+            <w14:round/>
+          </w14:textOutline>
+        </w:rPr>
+        <w:fldChar w:fldCharType="begin"/>
+      </w:r>
+      <w:r>
+        <w:rPr>
+          <w:color w:val="000000" w:themeColor="text1"/>
+          <w:sz w:val="28"/>
+          <w:szCs w:val="28"/>
+          <w:lang w:val="en-US"/>
+          <w14:shadow w14:blurRad="38100" w14:dist="19050" w14:dir="2700000" w14:sx="100000" w14:sy="100000" w14:kx="0" w14:ky="0" w14:algn="tl">
+            <w14:schemeClr w14:val="dk1">
+              <w14:alpha w14:val="60000"/>
+            </w14:schemeClr>
+          </w14:shadow>
+          <w14:textOutline w14:w="0" w14:cap="flat" w14:cmpd="sng" w14:algn="ctr">
+            <w14:noFill/>
+            <w14:prstDash w14:val="solid"/>
+            <w14:round/>
+          </w14:textOutline>
+        </w:rPr>
+        <w:instrText xml:space="preserve"> MERGEFIELD  person.acceptToBeContacted  \* MERGEFORMAT </w:instrText>
+      </w:r>
+      <w:r>
+        <w:rPr>
+          <w:color w:val="000000" w:themeColor="text1"/>
+          <w:sz w:val="28"/>
+          <w:szCs w:val="28"/>
+          <w:lang w:val="en-US"/>
+          <w14:shadow w14:blurRad="38100" w14:dist="19050" w14:dir="2700000" w14:sx="100000" w14:sy="100000" w14:kx="0" w14:ky="0" w14:algn="tl">
+            <w14:schemeClr w14:val="dk1">
+              <w14:alpha w14:val="60000"/>
+            </w14:schemeClr>
+          </w14:shadow>
+          <w14:textOutline w14:w="0" w14:cap="flat" w14:cmpd="sng" w14:algn="ctr">
+            <w14:noFill/>
+            <w14:prstDash w14:val="solid"/>
+            <w14:round/>
+          </w14:textOutline>
+        </w:rPr>
+        <w:fldChar w:fldCharType="separate"/>
+      </w:r>
+      <w:r>
+        <w:rPr>
           <w:noProof/>
-        </w:rPr>
-      </w:pPr>
-      <w:r>
-        <w:fldChar w:fldCharType="begin"/>
-      </w:r>
-      <w:r>
-        <w:instrText xml:space="preserve"> MERGEFIELD person.address.zipCode \* MERGEFORMAT </w:instrText>
-      </w:r>
-      <w:r>
-        <w:fldChar w:fldCharType="separate"/>
-      </w:r>
-      <w:r>
-        <w:rPr>
-          <w:noProof/>
-        </w:rPr>
-        <w:t>«person.address.zipCode»</w:t>
-      </w:r>
-      <w:r>
-        <w:rPr>
-          <w:noProof/>
+          <w:color w:val="000000" w:themeColor="text1"/>
+          <w:sz w:val="28"/>
+          <w:szCs w:val="28"/>
+          <w:lang w:val="en-US"/>
+          <w14:shadow w14:blurRad="38100" w14:dist="19050" w14:dir="2700000" w14:sx="100000" w14:sy="100000" w14:kx="0" w14:ky="0" w14:algn="tl">
+            <w14:schemeClr w14:val="dk1">
+              <w14:alpha w14:val="60000"/>
+            </w14:schemeClr>
+          </w14:shadow>
+          <w14:textOutline w14:w="0" w14:cap="flat" w14:cmpd="sng" w14:algn="ctr">
+            <w14:noFill/>
+            <w14:prstDash w14:val="solid"/>
+            <w14:round/>
+          </w14:textOutline>
+        </w:rPr>
+        <w:t>«person.acceptToBeContacted»</w:t>
+      </w:r>
+      <w:r>
+        <w:rPr>
+          <w:color w:val="000000" w:themeColor="text1"/>
+          <w:sz w:val="28"/>
+          <w:szCs w:val="28"/>
+          <w:lang w:val="en-US"/>
+          <w14:shadow w14:blurRad="38100" w14:dist="19050" w14:dir="2700000" w14:sx="100000" w14:sy="100000" w14:kx="0" w14:ky="0" w14:algn="tl">
+            <w14:schemeClr w14:val="dk1">
+              <w14:alpha w14:val="60000"/>
+            </w14:schemeClr>
+          </w14:shadow>
+          <w14:textOutline w14:w="0" w14:cap="flat" w14:cmpd="sng" w14:algn="ctr">
+            <w14:noFill/>
+            <w14:prstDash w14:val="solid"/>
+            <w14:round/>
+          </w14:textOutline>
         </w:rPr>
         <w:fldChar w:fldCharType="end"/>
       </w:r>
+      <w:bookmarkStart w:id="0" w:name="_GoBack"/>
+      <w:bookmarkEnd w:id="0"/>
     </w:p>
     <w:p>
       <w:pPr>
         <w:rPr>
+          <w:lang w:val="en-US"/>
+        </w:rPr>
+      </w:pPr>
+    </w:p>
+    <w:p>
+      <w:pPr>
+        <w:rPr>
+          <w:lang w:val="en-US"/>
+        </w:rPr>
+      </w:pPr>
+      <w:r>
+        <w:fldChar w:fldCharType="begin"/>
+      </w:r>
+      <w:r>
+        <w:rPr>
+          <w:lang w:val="en-US"/>
+        </w:rPr>
+        <w:instrText xml:space="preserve"> MERGEFIELD person.address.street \* MERGEFORMAT </w:instrText>
+      </w:r>
+      <w:r>
+        <w:fldChar w:fldCharType="separate"/>
+      </w:r>
+      <w:r>
+        <w:rPr>
           <w:noProof/>
+          <w:lang w:val="en-US"/>
+        </w:rPr>
+        <w:t>«person.address.street»</w:t>
+      </w:r>
+      <w:r>
+        <w:rPr>
+          <w:noProof/>
+        </w:rPr>
+        <w:fldChar w:fldCharType="end"/>
+      </w:r>
+    </w:p>
+    <w:p>
+      <w:pPr>
+        <w:rPr>
+          <w:noProof/>
         </w:rPr>
       </w:pPr>
-      <w:bookmarkStart w:id="0" w:name="_GoBack"/>
-      <w:bookmarkEnd w:id="0"/>
+      <w:fldSimple w:instr=" MERGEFIELD person.address.zipCode \* MERGEFORMAT ">
+        <w:r>
+          <w:rPr>
+            <w:noProof/>
+          </w:rPr>
+          <w:t>«person.address.zipCode»</w:t>
+        </w:r>
+      </w:fldSimple>
+    </w:p>
+    <w:p>
+      <w:pPr>
+        <w:rPr>
+          <w:noProof/>
+        </w:rPr>
+      </w:pPr>
     </w:p>
     <w:p/>
     <w:tbl>
       <w:tblPr>
-        <w:tblStyle w:val="Tableausimple4"/>
+        <w:tblStyle w:val="PlainTable4"/>
         <w:tblW w:w="8360" w:type="dxa"/>
         <w:tblLayout w:type="fixed"/>
         <w:tblLook w:val="04A0" w:firstRow="1" w:lastRow="0" w:firstColumn="1" w:lastColumn="0" w:noHBand="0" w:noVBand="1"/>
@@ -583,11 +742,9 @@
               <w:jc w:val="right"/>
               <w:cnfStyle w:val="100000000000" w:firstRow="1" w:lastRow="0" w:firstColumn="0" w:lastColumn="0" w:oddVBand="0" w:evenVBand="0" w:oddHBand="0" w:evenHBand="0" w:firstRowFirstColumn="0" w:firstRowLastColumn="0" w:lastRowFirstColumn="0" w:lastRowLastColumn="0"/>
             </w:pPr>
-            <w:proofErr w:type="spellStart"/>
             <w:r>
               <w:t>Currency</w:t>
             </w:r>
-            <w:proofErr w:type="spellEnd"/>
           </w:p>
         </w:tc>
       </w:tr>
@@ -608,9 +765,6 @@
               </w:rPr>
             </w:pPr>
             <w:r>
-              <w:rPr>
-                <w:b w:val="0"/>
-              </w:rPr>
               <w:fldChar w:fldCharType="begin"/>
             </w:r>
             <w:r>
@@ -620,9 +774,6 @@
               <w:instrText xml:space="preserve"> MERGEFIELD TableStart:itemPrices \* MERGEFORMAT </w:instrText>
             </w:r>
             <w:r>
-              <w:rPr>
-                <w:b w:val="0"/>
-              </w:rPr>
               <w:fldChar w:fldCharType="separate"/>
             </w:r>
             <w:r>
@@ -633,15 +784,9 @@
               <w:t>«TableStart:itemPrices»</w:t>
             </w:r>
             <w:r>
-              <w:rPr>
-                <w:b w:val="0"/>
-              </w:rPr>
               <w:fldChar w:fldCharType="end"/>
             </w:r>
             <w:r>
-              <w:rPr>
-                <w:b w:val="0"/>
-              </w:rPr>
               <w:fldChar w:fldCharType="begin"/>
             </w:r>
             <w:r>
@@ -651,9 +796,6 @@
               <w:instrText xml:space="preserve"> MERGEFIELD Item \* MERGEFORMAT </w:instrText>
             </w:r>
             <w:r>
-              <w:rPr>
-                <w:b w:val="0"/>
-              </w:rPr>
               <w:fldChar w:fldCharType="separate"/>
             </w:r>
             <w:r>
@@ -664,9 +806,6 @@
               <w:t>«Item»</w:t>
             </w:r>
             <w:r>
-              <w:rPr>
-                <w:b w:val="0"/>
-              </w:rPr>
               <w:fldChar w:fldCharType="end"/>
             </w:r>
           </w:p>
@@ -680,14 +819,36 @@
               <w:jc w:val="center"/>
               <w:cnfStyle w:val="000000100000" w:firstRow="0" w:lastRow="0" w:firstColumn="0" w:lastColumn="0" w:oddVBand="0" w:evenVBand="0" w:oddHBand="1" w:evenHBand="0" w:firstRowFirstColumn="0" w:firstRowLastColumn="0" w:lastRowFirstColumn="0" w:lastRowLastColumn="0"/>
             </w:pPr>
-            <w:fldSimple w:instr=" MERGEFIELD Price \* MERGEFORMAT ">
-              <w:r>
-                <w:rPr>
-                  <w:noProof/>
-                </w:rPr>
-                <w:t>«Price»</w:t>
-              </w:r>
-            </w:fldSimple>
+            <w:r>
+              <w:rPr>
+                <w:noProof/>
+              </w:rPr>
+              <w:fldChar w:fldCharType="begin"/>
+            </w:r>
+            <w:r>
+              <w:rPr>
+                <w:noProof/>
+              </w:rPr>
+              <w:instrText xml:space="preserve"> MERGEFIELD Price \* MERGEFORMAT </w:instrText>
+            </w:r>
+            <w:r>
+              <w:rPr>
+                <w:noProof/>
+              </w:rPr>
+              <w:fldChar w:fldCharType="separate"/>
+            </w:r>
+            <w:r>
+              <w:rPr>
+                <w:noProof/>
+              </w:rPr>
+              <w:t>«Price»</w:t>
+            </w:r>
+            <w:r>
+              <w:rPr>
+                <w:noProof/>
+              </w:rPr>
+              <w:fldChar w:fldCharType="end"/>
+            </w:r>
           </w:p>
         </w:tc>
         <w:tc>
@@ -699,32 +860,44 @@
               <w:jc w:val="right"/>
               <w:cnfStyle w:val="000000100000" w:firstRow="0" w:lastRow="0" w:firstColumn="0" w:lastColumn="0" w:oddVBand="0" w:evenVBand="0" w:oddHBand="1" w:evenHBand="0" w:firstRowFirstColumn="0" w:firstRowLastColumn="0" w:lastRowFirstColumn="0" w:lastRowLastColumn="0"/>
             </w:pPr>
-            <w:fldSimple w:instr=" MERGEFIELD Currency \* MERGEFORMAT ">
+            <w:r>
+              <w:rPr>
+                <w:noProof/>
+              </w:rPr>
+              <w:fldChar w:fldCharType="begin"/>
+            </w:r>
+            <w:r>
+              <w:rPr>
+                <w:noProof/>
+              </w:rPr>
+              <w:instrText xml:space="preserve"> MERGEFIELD Currency \* MERGEFORMAT </w:instrText>
+            </w:r>
+            <w:r>
+              <w:rPr>
+                <w:noProof/>
+              </w:rPr>
+              <w:fldChar w:fldCharType="separate"/>
+            </w:r>
+            <w:r>
+              <w:rPr>
+                <w:noProof/>
+              </w:rPr>
+              <w:t>«Currency»</w:t>
+            </w:r>
+            <w:r>
+              <w:rPr>
+                <w:noProof/>
+              </w:rPr>
+              <w:fldChar w:fldCharType="end"/>
+            </w:r>
+            <w:fldSimple w:instr=" MERGEFIELD TableEnd:itemPrices \* MERGEFORMAT ">
               <w:r>
                 <w:rPr>
                   <w:noProof/>
                 </w:rPr>
-                <w:t>«Currency»</w:t>
+                <w:t>«TableEnd:itemPrices»</w:t>
               </w:r>
             </w:fldSimple>
-            <w:r>
-              <w:fldChar w:fldCharType="begin"/>
-            </w:r>
-            <w:r>
-              <w:instrText xml:space="preserve"> MERGEFIELD TableEnd:itemPrices \* MERGEFORMAT </w:instrText>
-            </w:r>
-            <w:r>
-              <w:fldChar w:fldCharType="separate"/>
-            </w:r>
-            <w:r>
-              <w:rPr>
-                <w:noProof/>
-              </w:rPr>
-              <w:t>«TableEnd:itemPrices»</w:t>
-            </w:r>
-            <w:r>
-              <w:fldChar w:fldCharType="end"/>
-            </w:r>
           </w:p>
         </w:tc>
       </w:tr>
@@ -733,27 +906,14 @@
     <w:p/>
     <w:p/>
     <w:p>
-      <w:r>
-        <w:fldChar w:fldCharType="begin"/>
-      </w:r>
-      <w:r>
-        <w:instrText xml:space="preserve"> MERGEFIELD document_person.paySlip \* MERGEFORMAT </w:instrText>
-      </w:r>
-      <w:r>
-        <w:fldChar w:fldCharType="separate"/>
-      </w:r>
-      <w:r>
-        <w:rPr>
-          <w:noProof/>
-        </w:rPr>
-        <w:t>«document_person.paySlip»</w:t>
-      </w:r>
-      <w:r>
-        <w:rPr>
-          <w:noProof/>
-        </w:rPr>
-        <w:fldChar w:fldCharType="end"/>
-      </w:r>
+      <w:fldSimple w:instr=" MERGEFIELD document_person.paySlip \* MERGEFORMAT ">
+        <w:r>
+          <w:rPr>
+            <w:noProof/>
+          </w:rPr>
+          <w:t>«document_person.paySlip»</w:t>
+        </w:r>
+      </w:fldSimple>
     </w:p>
     <w:sectPr>
       <w:pgSz w:w="11900" w:h="16840"/>
@@ -766,7 +926,7 @@
 </file>
 
 <file path=word/styles.xml><?xml version="1.0" encoding="utf-8"?>
-<w:styles xmlns:mc="http://schemas.openxmlformats.org/markup-compatibility/2006" xmlns:r="http://schemas.openxmlformats.org/officeDocument/2006/relationships" xmlns:w="http://schemas.openxmlformats.org/wordprocessingml/2006/main" xmlns:w14="http://schemas.microsoft.com/office/word/2010/wordml" xmlns:w15="http://schemas.microsoft.com/office/word/2012/wordml" mc:Ignorable="w14 w15">
+<w:styles xmlns:mc="http://schemas.openxmlformats.org/markup-compatibility/2006" xmlns:r="http://schemas.openxmlformats.org/officeDocument/2006/relationships" xmlns:w="http://schemas.openxmlformats.org/wordprocessingml/2006/main" xmlns:w14="http://schemas.microsoft.com/office/word/2010/wordml" xmlns:w15="http://schemas.microsoft.com/office/word/2012/wordml" xmlns:w16cid="http://schemas.microsoft.com/office/word/2016/wordml/cid" xmlns:w16se="http://schemas.microsoft.com/office/word/2015/wordml/symex" mc:Ignorable="w14 w15 w16se w16cid">
   <w:docDefaults>
     <w:rPrDefault>
       <w:rPr>
@@ -778,7 +938,7 @@
     </w:rPrDefault>
     <w:pPrDefault/>
   </w:docDefaults>
-  <w:latentStyles w:defLockedState="0" w:defUIPriority="99" w:defSemiHidden="0" w:defUnhideWhenUsed="0" w:defQFormat="0" w:count="380">
+  <w:latentStyles w:defLockedState="0" w:defUIPriority="99" w:defSemiHidden="0" w:defUnhideWhenUsed="0" w:defQFormat="0" w:count="375">
     <w:lsdException w:name="Normal" w:uiPriority="0" w:qFormat="1"/>
     <w:lsdException w:name="heading 1" w:uiPriority="9" w:qFormat="1"/>
     <w:lsdException w:name="heading 2" w:semiHidden="1" w:uiPriority="9" w:unhideWhenUsed="1" w:qFormat="1"/>
@@ -935,15 +1095,6 @@
     <w:lsdException w:name="Balloon Text" w:semiHidden="1" w:unhideWhenUsed="1"/>
     <w:lsdException w:name="Table Grid" w:uiPriority="39"/>
     <w:lsdException w:name="Table Theme" w:semiHidden="1" w:unhideWhenUsed="1"/>
-    <w:lsdException w:name="Note Level 1" w:semiHidden="1" w:unhideWhenUsed="1"/>
-    <w:lsdException w:name="Note Level 2" w:semiHidden="1" w:unhideWhenUsed="1"/>
-    <w:lsdException w:name="Note Level 3" w:semiHidden="1" w:unhideWhenUsed="1"/>
-    <w:lsdException w:name="Note Level 4" w:semiHidden="1" w:unhideWhenUsed="1"/>
-    <w:lsdException w:name="Note Level 5" w:semiHidden="1" w:unhideWhenUsed="1"/>
-    <w:lsdException w:name="Note Level 6" w:semiHidden="1" w:unhideWhenUsed="1"/>
-    <w:lsdException w:name="Note Level 7" w:semiHidden="1" w:unhideWhenUsed="1"/>
-    <w:lsdException w:name="Note Level 8" w:semiHidden="1" w:unhideWhenUsed="1"/>
-    <w:lsdException w:name="Note Level 9" w:semiHidden="1" w:unhideWhenUsed="1"/>
     <w:lsdException w:name="Placeholder Text" w:semiHidden="1"/>
     <w:lsdException w:name="No Spacing" w:uiPriority="1" w:qFormat="1"/>
     <w:lsdException w:name="Light Shading" w:uiPriority="60"/>
@@ -1164,13 +1315,13 @@
     <w:name w:val="Normal"/>
     <w:qFormat/>
   </w:style>
-  <w:style w:type="character" w:default="1" w:styleId="Policepardfaut">
+  <w:style w:type="character" w:default="1" w:styleId="DefaultParagraphFont">
     <w:name w:val="Default Paragraph Font"/>
     <w:uiPriority w:val="1"/>
     <w:semiHidden/>
     <w:unhideWhenUsed/>
   </w:style>
-  <w:style w:type="table" w:default="1" w:styleId="TableauNormal">
+  <w:style w:type="table" w:default="1" w:styleId="TableNormal">
     <w:name w:val="Normal Table"/>
     <w:uiPriority w:val="99"/>
     <w:semiHidden/>
@@ -1185,17 +1336,17 @@
       </w:tblCellMar>
     </w:tblPr>
   </w:style>
-  <w:style w:type="numbering" w:default="1" w:styleId="Aucuneliste">
+  <w:style w:type="numbering" w:default="1" w:styleId="NoList">
     <w:name w:val="No List"/>
     <w:uiPriority w:val="99"/>
     <w:semiHidden/>
     <w:unhideWhenUsed/>
   </w:style>
-  <w:style w:type="paragraph" w:styleId="Citationintense">
+  <w:style w:type="paragraph" w:styleId="IntenseQuote">
     <w:name w:val="Intense Quote"/>
     <w:basedOn w:val="Normal"/>
     <w:next w:val="Normal"/>
-    <w:link w:val="CitationintenseCar"/>
+    <w:link w:val="IntenseQuoteChar"/>
     <w:uiPriority w:val="30"/>
     <w:qFormat/>
     <w:rsid w:val="00821E9A"/>
@@ -1214,10 +1365,10 @@
       <w:color w:val="5B9BD5" w:themeColor="accent1"/>
     </w:rPr>
   </w:style>
-  <w:style w:type="character" w:customStyle="1" w:styleId="CitationintenseCar">
-    <w:name w:val="Citation intense Car"/>
-    <w:basedOn w:val="Policepardfaut"/>
-    <w:link w:val="Citationintense"/>
+  <w:style w:type="character" w:customStyle="1" w:styleId="IntenseQuoteChar">
+    <w:name w:val="Intense Quote Char"/>
+    <w:basedOn w:val="DefaultParagraphFont"/>
+    <w:link w:val="IntenseQuote"/>
     <w:uiPriority w:val="30"/>
     <w:rsid w:val="00821E9A"/>
     <w:rPr>
@@ -1226,13 +1377,12 @@
       <w:color w:val="5B9BD5" w:themeColor="accent1"/>
     </w:rPr>
   </w:style>
-  <w:style w:type="table" w:styleId="Grilledutableau">
+  <w:style w:type="table" w:styleId="TableGrid">
     <w:name w:val="Table Grid"/>
-    <w:basedOn w:val="TableauNormal"/>
+    <w:basedOn w:val="TableNormal"/>
     <w:uiPriority w:val="39"/>
     <w:rsid w:val="00D048C6"/>
     <w:tblPr>
-      <w:tblInd w:w="0" w:type="dxa"/>
       <w:tblBorders>
         <w:top w:val="single" w:sz="4" w:space="0" w:color="auto"/>
         <w:left w:val="single" w:sz="4" w:space="0" w:color="auto"/>
@@ -1241,29 +1391,16 @@
         <w:insideH w:val="single" w:sz="4" w:space="0" w:color="auto"/>
         <w:insideV w:val="single" w:sz="4" w:space="0" w:color="auto"/>
       </w:tblBorders>
-      <w:tblCellMar>
-        <w:top w:w="0" w:type="dxa"/>
-        <w:left w:w="108" w:type="dxa"/>
-        <w:bottom w:w="0" w:type="dxa"/>
-        <w:right w:w="108" w:type="dxa"/>
-      </w:tblCellMar>
     </w:tblPr>
   </w:style>
-  <w:style w:type="table" w:styleId="Tableausimple4">
+  <w:style w:type="table" w:styleId="PlainTable4">
     <w:name w:val="Plain Table 4"/>
-    <w:basedOn w:val="TableauNormal"/>
+    <w:basedOn w:val="TableNormal"/>
     <w:uiPriority w:val="44"/>
     <w:rsid w:val="00D3387F"/>
     <w:tblPr>
       <w:tblStyleRowBandSize w:val="1"/>
       <w:tblStyleColBandSize w:val="1"/>
-      <w:tblInd w:w="0" w:type="dxa"/>
-      <w:tblCellMar>
-        <w:top w:w="0" w:type="dxa"/>
-        <w:left w:w="108" w:type="dxa"/>
-        <w:bottom w:w="0" w:type="dxa"/>
-        <w:right w:w="108" w:type="dxa"/>
-      </w:tblCellMar>
     </w:tblPr>
     <w:tblStylePr w:type="firstRow">
       <w:rPr>

</xml_diff>